<commit_message>
Se crean las tablas de las identidades en Workbench
Se crean las tablas de las identidades en Workbench
</commit_message>
<xml_diff>
--- a/Documentación de la actividad.docx
+++ b/Documentación de la actividad.docx
@@ -7,62 +7,88 @@
         <w:jc w:val="center"/>
         <w:rPr>
           <w:rFonts w:hint="default"/>
-          <w:lang w:val="es-ES"/>
-        </w:rPr>
-      </w:pPr>
-      <w:r>
-        <w:rPr>
-          <w:rFonts w:hint="default"/>
-          <w:lang w:val="es-ES"/>
-        </w:rPr>
-        <w:t>ACTIVIDAD 1 SQL</w:t>
-      </w:r>
-    </w:p>
-    <w:p>
-      <w:pPr>
-        <w:jc w:val="both"/>
-        <w:rPr>
-          <w:rFonts w:hint="default"/>
-          <w:lang w:val="es-ES"/>
-        </w:rPr>
-      </w:pPr>
-      <w:r>
-        <w:rPr>
-          <w:rFonts w:hint="default"/>
-          <w:lang w:val="es-ES"/>
-        </w:rPr>
-        <w:t>Libreria Busca Libre</w:t>
-      </w:r>
-    </w:p>
-    <w:p>
-      <w:pPr>
-        <w:jc w:val="both"/>
-      </w:pPr>
-    </w:p>
-    <w:p>
-      <w:pPr>
-        <w:jc w:val="both"/>
-        <w:rPr>
-          <w:rFonts w:hint="default"/>
-          <w:lang w:val="es-ES"/>
-        </w:rPr>
-      </w:pPr>
-      <w:r>
-        <w:rPr>
-          <w:rFonts w:hint="default"/>
-          <w:lang w:val="es-ES"/>
-        </w:rPr>
-        <w:t>La librería Busca Libre desea mantener información de los libros que vende a sus clientes, la editorial y la información de su autor. Para ello se construyo el siguiente diagrama entidad relación:</w:t>
-      </w:r>
-    </w:p>
-    <w:p>
-      <w:pPr>
-        <w:jc w:val="both"/>
-        <w:rPr>
-          <w:rFonts w:hint="default"/>
-          <w:lang w:val="es-ES"/>
-        </w:rPr>
-      </w:pPr>
+          <w:b/>
+          <w:bCs/>
+          <w:lang w:val="es-ES"/>
+        </w:rPr>
+      </w:pPr>
+    </w:p>
+    <w:p>
+      <w:pPr>
+        <w:jc w:val="center"/>
+        <w:rPr>
+          <w:rFonts w:hint="default"/>
+          <w:b/>
+          <w:bCs/>
+          <w:lang w:val="es-ES"/>
+        </w:rPr>
+      </w:pPr>
+      <w:r>
+        <w:rPr>
+          <w:rFonts w:hint="default"/>
+          <w:b/>
+          <w:bCs/>
+          <w:lang w:val="es-ES"/>
+        </w:rPr>
+        <w:t>C1-2023-QA-BD-04</w:t>
+      </w:r>
+    </w:p>
+    <w:p>
+      <w:pPr>
+        <w:jc w:val="both"/>
+        <w:rPr>
+          <w:rFonts w:hint="default"/>
+          <w:b/>
+          <w:bCs/>
+          <w:lang w:val="es-ES"/>
+        </w:rPr>
+      </w:pPr>
+    </w:p>
+    <w:p>
+      <w:pPr>
+        <w:numPr>
+          <w:ilvl w:val="0"/>
+          <w:numId w:val="1"/>
+        </w:numPr>
+        <w:ind w:left="420" w:leftChars="0" w:hanging="420" w:firstLineChars="0"/>
+        <w:jc w:val="both"/>
+        <w:rPr>
+          <w:rFonts w:hint="default"/>
+          <w:b/>
+          <w:bCs/>
+          <w:lang w:val="es-ES"/>
+        </w:rPr>
+      </w:pPr>
+      <w:r>
+        <w:rPr>
+          <w:rFonts w:hint="default"/>
+          <w:b/>
+          <w:bCs/>
+          <w:lang w:val="es-ES"/>
+        </w:rPr>
+        <w:t>Complete unicamente las cardinalidades del modelo entidad relacional adjunto (diagrama1.dia).Libreria Busca Libre</w:t>
+      </w:r>
+    </w:p>
+    <w:p>
+      <w:pPr>
+        <w:jc w:val="both"/>
+      </w:pPr>
+    </w:p>
+    <w:p>
+      <w:pPr>
+        <w:jc w:val="both"/>
+        <w:rPr>
+          <w:rFonts w:hint="default"/>
+          <w:lang w:val="es-ES"/>
+        </w:rPr>
+      </w:pPr>
+      <w:r>
+        <w:rPr>
+          <w:rFonts w:hint="default"/>
+          <w:lang w:val="es-ES"/>
+        </w:rPr>
+        <w:t>Con base en el diagrama brindado se completaron las cardinalidades como se observa en el siguiente:</w:t>
+      </w:r>
     </w:p>
     <w:p>
       <w:pPr>
@@ -71,9 +97,9 @@
       <w:r>
         <w:drawing>
           <wp:inline distT="0" distB="0" distL="114300" distR="114300">
-            <wp:extent cx="5266690" cy="2893695"/>
-            <wp:effectExtent l="9525" t="9525" r="19685" b="11430"/>
-            <wp:docPr id="6" name="Picture 5"/>
+            <wp:extent cx="5269865" cy="5420995"/>
+            <wp:effectExtent l="9525" t="9525" r="16510" b="17780"/>
+            <wp:docPr id="2" name="Picture 1"/>
             <wp:cNvGraphicFramePr>
               <a:graphicFrameLocks xmlns:a="http://schemas.openxmlformats.org/drawingml/2006/main" noChangeAspect="1"/>
             </wp:cNvGraphicFramePr>
@@ -81,7 +107,7 @@
               <a:graphicData uri="http://schemas.openxmlformats.org/drawingml/2006/picture">
                 <pic:pic xmlns:pic="http://schemas.openxmlformats.org/drawingml/2006/picture">
                   <pic:nvPicPr>
-                    <pic:cNvPr id="6" name="Picture 5"/>
+                    <pic:cNvPr id="2" name="Picture 1"/>
                     <pic:cNvPicPr>
                       <a:picLocks noChangeAspect="1"/>
                     </pic:cNvPicPr>
@@ -95,7 +121,7 @@
                   <pic:spPr>
                     <a:xfrm>
                       <a:off x="0" y="0"/>
-                      <a:ext cx="5266690" cy="2893695"/>
+                      <a:ext cx="5269865" cy="5420995"/>
                     </a:xfrm>
                     <a:prstGeom prst="rect">
                       <a:avLst/>
@@ -132,50 +158,178 @@
           <w:rFonts w:hint="default"/>
           <w:lang w:val="es-ES"/>
         </w:rPr>
-        <w:t>Se tienen las siguientes entidades en el diagrama:</w:t>
-      </w:r>
-    </w:p>
-    <w:p>
-      <w:pPr>
-        <w:jc w:val="both"/>
-        <w:rPr>
-          <w:rFonts w:hint="default"/>
-          <w:lang w:val="es-ES"/>
-        </w:rPr>
-      </w:pPr>
-    </w:p>
-    <w:p>
-      <w:pPr>
-        <w:jc w:val="both"/>
-        <w:rPr>
-          <w:rFonts w:hint="default"/>
-          <w:lang w:val="es-ES"/>
-        </w:rPr>
-      </w:pPr>
-      <w:r>
+        <w:t>Se realizaron las siguientes adiciones en relación con la cardinalidad:</w:t>
+      </w:r>
+    </w:p>
+    <w:p>
+      <w:pPr>
+        <w:jc w:val="both"/>
+        <w:rPr>
+          <w:rFonts w:hint="default"/>
+          <w:lang w:val="es-ES"/>
+        </w:rPr>
+      </w:pPr>
+    </w:p>
+    <w:p>
+      <w:pPr>
+        <w:jc w:val="both"/>
+        <w:rPr>
+          <w:rFonts w:hint="default"/>
+          <w:lang w:val="es-ES"/>
+        </w:rPr>
+      </w:pPr>
+      <w:r>
+        <w:rPr>
+          <w:rFonts w:hint="default"/>
+          <w:lang w:val="es-ES"/>
+        </w:rPr>
+        <w:t>-Un cliente puede realizar muchas compras, una compra puede ser realizada por muchos clientes.</w:t>
+      </w:r>
+    </w:p>
+    <w:p>
+      <w:pPr>
+        <w:jc w:val="both"/>
+        <w:rPr>
+          <w:rFonts w:hint="default"/>
+          <w:lang w:val="es-ES"/>
+        </w:rPr>
+      </w:pPr>
+      <w:r>
+        <w:rPr>
+          <w:rFonts w:hint="default"/>
+          <w:lang w:val="es-ES"/>
+        </w:rPr>
+        <w:t>-Un cliente puede realizar varias visitas, una visita puede ser realizada por varios clientes.</w:t>
+      </w:r>
+    </w:p>
+    <w:p>
+      <w:pPr>
+        <w:jc w:val="both"/>
+        <w:rPr>
+          <w:rFonts w:hint="default"/>
+          <w:lang w:val="es-ES"/>
+        </w:rPr>
+      </w:pPr>
+      <w:r>
+        <w:rPr>
+          <w:rFonts w:hint="default"/>
+          <w:lang w:val="es-ES"/>
+        </w:rPr>
+        <w:t>-Un cliente puede realizar varios alquileres, un alquiler puede ser realizado por varios clientes.</w:t>
+      </w:r>
+    </w:p>
+    <w:p>
+      <w:pPr>
+        <w:jc w:val="both"/>
+        <w:rPr>
+          <w:rFonts w:hint="default"/>
+          <w:lang w:val="es-ES"/>
+        </w:rPr>
+      </w:pPr>
+      <w:r>
+        <w:rPr>
+          <w:rFonts w:hint="default"/>
+          <w:lang w:val="es-ES"/>
+        </w:rPr>
+        <w:t>-Un asesor puede gestionar muchas compras, una compra puede ser gestionada por un asesor.</w:t>
+      </w:r>
+    </w:p>
+    <w:p>
+      <w:pPr>
+        <w:jc w:val="both"/>
+        <w:rPr>
+          <w:rFonts w:hint="default"/>
+          <w:lang w:val="es-ES"/>
+        </w:rPr>
+      </w:pPr>
+      <w:r>
+        <w:rPr>
+          <w:rFonts w:hint="default"/>
+          <w:lang w:val="es-ES"/>
+        </w:rPr>
+        <w:t>-Un asesor puede gestionar muchos alquileres, un alquiler puede ser gestionado por un asesor.</w:t>
+      </w:r>
+    </w:p>
+    <w:p>
+      <w:pPr>
+        <w:jc w:val="both"/>
+        <w:rPr>
+          <w:rFonts w:hint="default"/>
+          <w:lang w:val="es-ES"/>
+        </w:rPr>
+      </w:pPr>
+      <w:r>
+        <w:rPr>
+          <w:rFonts w:hint="default"/>
+          <w:lang w:val="es-ES"/>
+        </w:rPr>
+        <w:t>-Un inmueble puede ser comprado varias veces,  en una transacción un inmueble entra a una transacción de compra.</w:t>
+      </w:r>
+    </w:p>
+    <w:p>
+      <w:pPr>
+        <w:jc w:val="both"/>
+        <w:rPr>
+          <w:rFonts w:hint="default"/>
+          <w:lang w:val="es-ES"/>
+        </w:rPr>
+      </w:pPr>
+      <w:r>
+        <w:rPr>
+          <w:rFonts w:hint="default"/>
+          <w:lang w:val="es-ES"/>
+        </w:rPr>
+        <w:t>-Un propietario puede tener muchos inmuebles. Un inmueble puede ser propiedad de muchos propietarios.</w:t>
+      </w:r>
+    </w:p>
+    <w:p>
+      <w:pPr>
+        <w:jc w:val="both"/>
+        <w:rPr>
+          <w:rFonts w:hint="default"/>
+          <w:lang w:val="es-ES"/>
+        </w:rPr>
+      </w:pPr>
+      <w:r>
+        <w:rPr>
+          <w:rFonts w:hint="default"/>
+          <w:lang w:val="es-ES"/>
+        </w:rPr>
+        <w:t>-Un alquiler puede estar asociado a muchos inmuebles. Un inmueble solo está asociado a un alquiler.</w:t>
+      </w:r>
+    </w:p>
+    <w:p>
+      <w:pPr>
+        <w:jc w:val="both"/>
+        <w:rPr>
+          <w:rFonts w:hint="default"/>
+          <w:lang w:val="es-ES"/>
+        </w:rPr>
+      </w:pPr>
+    </w:p>
+    <w:p>
+      <w:pPr>
+        <w:jc w:val="both"/>
+        <w:rPr>
+          <w:rFonts w:hint="default"/>
+          <w:lang w:val="es-ES"/>
+        </w:rPr>
+      </w:pPr>
+    </w:p>
+    <w:p>
+      <w:pPr>
+        <w:numPr>
+          <w:ilvl w:val="0"/>
+          <w:numId w:val="1"/>
+        </w:numPr>
+        <w:ind w:left="420" w:leftChars="0" w:hanging="420" w:firstLineChars="0"/>
+        <w:jc w:val="both"/>
         <w:rPr>
           <w:rFonts w:hint="default"/>
           <w:b/>
           <w:bCs/>
           <w:lang w:val="es-ES"/>
         </w:rPr>
-        <w:t>Editorial</w:t>
-      </w:r>
-      <w:r>
-        <w:rPr>
-          <w:rFonts w:hint="default"/>
-          <w:lang w:val="es-ES"/>
-        </w:rPr>
-        <w:t>: Representa a la editorial que publica un libro. Una editorial puede publicar varios libros.</w:t>
-      </w:r>
-    </w:p>
-    <w:p>
-      <w:pPr>
-        <w:jc w:val="both"/>
-        <w:rPr>
-          <w:rFonts w:hint="default"/>
-          <w:lang w:val="es-ES"/>
-        </w:rPr>
       </w:pPr>
       <w:r>
         <w:rPr>
@@ -184,108 +338,31 @@
           <w:bCs/>
           <w:lang w:val="es-ES"/>
         </w:rPr>
-        <w:t>Libro</w:t>
-      </w:r>
-      <w:r>
-        <w:rPr>
-          <w:rFonts w:hint="default"/>
-          <w:lang w:val="es-ES"/>
-        </w:rPr>
-        <w:t>: Representa un libro de la librería. Un libro puede ser publicado unicamente por una editorial. Sin una editorial no puede existir el libro.</w:t>
-      </w:r>
-    </w:p>
-    <w:p>
-      <w:pPr>
-        <w:jc w:val="both"/>
-        <w:rPr>
-          <w:rFonts w:hint="default"/>
-          <w:lang w:val="es-ES"/>
-        </w:rPr>
-      </w:pPr>
-      <w:r>
-        <w:rPr>
-          <w:rFonts w:hint="default"/>
-          <w:b/>
-          <w:bCs/>
-          <w:lang w:val="es-ES"/>
-        </w:rPr>
-        <w:t>Cliente</w:t>
-      </w:r>
-      <w:r>
-        <w:rPr>
-          <w:rFonts w:hint="default"/>
-          <w:lang w:val="es-ES"/>
-        </w:rPr>
-        <w:t>: Representa un cliente que compra al menos un libro. Un cliente puede comprar muchos libros.</w:t>
-      </w:r>
-    </w:p>
-    <w:p>
-      <w:pPr>
-        <w:jc w:val="both"/>
-        <w:rPr>
-          <w:rFonts w:hint="default"/>
-          <w:lang w:val="es-ES"/>
-        </w:rPr>
-      </w:pPr>
-      <w:r>
-        <w:rPr>
-          <w:rFonts w:hint="default"/>
-          <w:b/>
-          <w:bCs/>
-          <w:lang w:val="es-ES"/>
-        </w:rPr>
-        <w:t>Autor</w:t>
-      </w:r>
-      <w:r>
-        <w:rPr>
-          <w:rFonts w:hint="default"/>
-          <w:lang w:val="es-ES"/>
-        </w:rPr>
-        <w:t>: Representa un autor de un libro. Un Autor puede escribir varios libros y un libro puede ser escrito por varios autores.</w:t>
-      </w:r>
-    </w:p>
-    <w:p>
-      <w:pPr>
-        <w:jc w:val="both"/>
-        <w:rPr>
-          <w:rFonts w:hint="default"/>
-          <w:lang w:val="es-ES"/>
-        </w:rPr>
-      </w:pPr>
-    </w:p>
-    <w:p>
-      <w:pPr>
-        <w:jc w:val="both"/>
-        <w:rPr>
-          <w:rFonts w:hint="default"/>
-          <w:lang w:val="es-ES"/>
-        </w:rPr>
-      </w:pPr>
-      <w:r>
-        <w:rPr>
-          <w:rFonts w:hint="default"/>
-          <w:lang w:val="es-ES"/>
-        </w:rPr>
-        <w:t>Con base en el diagrama entidad relación se creó el siguiente modelo relacional:</w:t>
-      </w:r>
-    </w:p>
-    <w:p>
-      <w:pPr>
-        <w:jc w:val="both"/>
-        <w:rPr>
-          <w:rFonts w:hint="default"/>
-          <w:lang w:val="es-ES"/>
-        </w:rPr>
-      </w:pPr>
-    </w:p>
-    <w:p>
-      <w:pPr>
-        <w:jc w:val="both"/>
-        <w:rPr>
-          <w:rFonts w:hint="default"/>
-          <w:lang w:val="es-ES"/>
-        </w:rPr>
-      </w:pPr>
+        <w:t>Pase el diagrama a workbench donde incluya todas las cardinalidades que específico en el punto anterior.</w:t>
+      </w:r>
+    </w:p>
+    <w:p>
+      <w:pPr>
+        <w:numPr>
+          <w:numId w:val="0"/>
+        </w:numPr>
+        <w:jc w:val="both"/>
+        <w:rPr>
+          <w:rFonts w:hint="default"/>
+          <w:b w:val="0"/>
+          <w:bCs w:val="0"/>
+          <w:lang w:val="es-ES"/>
+        </w:rPr>
+      </w:pPr>
+      <w:r>
+        <w:rPr>
+          <w:rFonts w:hint="default"/>
+          <w:b w:val="0"/>
+          <w:bCs w:val="0"/>
+          <w:lang w:val="es-ES"/>
+        </w:rPr>
+        <w:t>Inicialmente se crean las tablas de las entidades.</w:t>
+      </w:r>
     </w:p>
     <w:p>
       <w:pPr>
@@ -294,9 +371,9 @@
       <w:r>
         <w:drawing>
           <wp:inline distT="0" distB="0" distL="114300" distR="114300">
-            <wp:extent cx="5271135" cy="2562225"/>
-            <wp:effectExtent l="0" t="0" r="5715" b="9525"/>
-            <wp:docPr id="7" name="Picture 6"/>
+            <wp:extent cx="5269230" cy="2851785"/>
+            <wp:effectExtent l="0" t="0" r="7620" b="5715"/>
+            <wp:docPr id="4" name="Picture 3"/>
             <wp:cNvGraphicFramePr>
               <a:graphicFrameLocks xmlns:a="http://schemas.openxmlformats.org/drawingml/2006/main" noChangeAspect="1"/>
             </wp:cNvGraphicFramePr>
@@ -304,7 +381,7 @@
               <a:graphicData uri="http://schemas.openxmlformats.org/drawingml/2006/picture">
                 <pic:pic xmlns:pic="http://schemas.openxmlformats.org/drawingml/2006/picture">
                   <pic:nvPicPr>
-                    <pic:cNvPr id="7" name="Picture 6"/>
+                    <pic:cNvPr id="4" name="Picture 3"/>
                     <pic:cNvPicPr>
                       <a:picLocks noChangeAspect="1"/>
                     </pic:cNvPicPr>
@@ -318,7 +395,7 @@
                   <pic:spPr>
                     <a:xfrm>
                       <a:off x="0" y="0"/>
-                      <a:ext cx="5271135" cy="2562225"/>
+                      <a:ext cx="5269230" cy="2851785"/>
                     </a:xfrm>
                     <a:prstGeom prst="rect">
                       <a:avLst/>
@@ -338,208 +415,31 @@
     <w:p>
       <w:pPr>
         <w:jc w:val="both"/>
-      </w:pPr>
-    </w:p>
-    <w:p>
-      <w:pPr>
-        <w:jc w:val="both"/>
-        <w:rPr>
-          <w:rFonts w:hint="default"/>
-          <w:lang w:val="es-ES"/>
-        </w:rPr>
-      </w:pPr>
-      <w:r>
-        <w:drawing>
-          <wp:inline distT="0" distB="0" distL="114300" distR="114300">
-            <wp:extent cx="5272405" cy="3368040"/>
-            <wp:effectExtent l="0" t="0" r="4445" b="3810"/>
-            <wp:docPr id="8" name="Picture 7"/>
-            <wp:cNvGraphicFramePr>
-              <a:graphicFrameLocks xmlns:a="http://schemas.openxmlformats.org/drawingml/2006/main" noChangeAspect="1"/>
-            </wp:cNvGraphicFramePr>
-            <a:graphic xmlns:a="http://schemas.openxmlformats.org/drawingml/2006/main">
-              <a:graphicData uri="http://schemas.openxmlformats.org/drawingml/2006/picture">
-                <pic:pic xmlns:pic="http://schemas.openxmlformats.org/drawingml/2006/picture">
-                  <pic:nvPicPr>
-                    <pic:cNvPr id="8" name="Picture 7"/>
-                    <pic:cNvPicPr>
-                      <a:picLocks noChangeAspect="1"/>
-                    </pic:cNvPicPr>
-                  </pic:nvPicPr>
-                  <pic:blipFill>
-                    <a:blip r:embed="rId7"/>
-                    <a:stretch>
-                      <a:fillRect/>
-                    </a:stretch>
-                  </pic:blipFill>
-                  <pic:spPr>
-                    <a:xfrm>
-                      <a:off x="0" y="0"/>
-                      <a:ext cx="5272405" cy="3368040"/>
-                    </a:xfrm>
-                    <a:prstGeom prst="rect">
-                      <a:avLst/>
-                    </a:prstGeom>
-                    <a:noFill/>
-                    <a:ln>
-                      <a:noFill/>
-                    </a:ln>
-                  </pic:spPr>
-                </pic:pic>
-              </a:graphicData>
-            </a:graphic>
-          </wp:inline>
-        </w:drawing>
-      </w:r>
-      <w:r>
-        <w:rPr>
-          <w:rFonts w:hint="default"/>
-          <w:lang w:val="es-ES"/>
-        </w:rPr>
-        <w:t>El modelo entidad relación que realizó el compañero Yeison Buitrago para la actividad del parque es el siguiente:</w:t>
-      </w:r>
-    </w:p>
-    <w:p>
-      <w:pPr>
-        <w:jc w:val="both"/>
-      </w:pPr>
-      <w:r>
-        <w:drawing>
-          <wp:inline distT="0" distB="0" distL="114300" distR="114300">
-            <wp:extent cx="5273675" cy="2776855"/>
-            <wp:effectExtent l="9525" t="9525" r="12700" b="13970"/>
-            <wp:docPr id="1" name="Picture 1"/>
-            <wp:cNvGraphicFramePr>
-              <a:graphicFrameLocks xmlns:a="http://schemas.openxmlformats.org/drawingml/2006/main" noChangeAspect="1"/>
-            </wp:cNvGraphicFramePr>
-            <a:graphic xmlns:a="http://schemas.openxmlformats.org/drawingml/2006/main">
-              <a:graphicData uri="http://schemas.openxmlformats.org/drawingml/2006/picture">
-                <pic:pic xmlns:pic="http://schemas.openxmlformats.org/drawingml/2006/picture">
-                  <pic:nvPicPr>
-                    <pic:cNvPr id="1" name="Picture 1"/>
-                    <pic:cNvPicPr>
-                      <a:picLocks noChangeAspect="1"/>
-                    </pic:cNvPicPr>
-                  </pic:nvPicPr>
-                  <pic:blipFill>
-                    <a:blip r:embed="rId8"/>
-                    <a:stretch>
-                      <a:fillRect/>
-                    </a:stretch>
-                  </pic:blipFill>
-                  <pic:spPr>
-                    <a:xfrm>
-                      <a:off x="0" y="0"/>
-                      <a:ext cx="5273675" cy="2776855"/>
-                    </a:xfrm>
-                    <a:prstGeom prst="rect">
-                      <a:avLst/>
-                    </a:prstGeom>
-                    <a:noFill/>
-                    <a:ln>
-                      <a:solidFill>
-                        <a:schemeClr val="tx1"/>
-                      </a:solidFill>
-                    </a:ln>
-                  </pic:spPr>
-                </pic:pic>
-              </a:graphicData>
-            </a:graphic>
-          </wp:inline>
-        </w:drawing>
-      </w:r>
-    </w:p>
-    <w:p>
-      <w:pPr>
-        <w:jc w:val="both"/>
-      </w:pPr>
-    </w:p>
-    <w:p>
-      <w:pPr>
-        <w:jc w:val="both"/>
-        <w:rPr>
-          <w:rFonts w:hint="default"/>
-          <w:lang w:val="es-ES"/>
-        </w:rPr>
-      </w:pPr>
-      <w:r>
-        <w:rPr>
-          <w:rFonts w:hint="default"/>
-          <w:lang w:val="es-ES"/>
-        </w:rPr>
-        <w:t>Según la revisión realizada al modelo realizado por el compañero Yeison Buitrago y la interpretación dada se le van a realizar las siguientes modificaciones:</w:t>
-      </w:r>
-    </w:p>
-    <w:p>
-      <w:pPr>
-        <w:jc w:val="both"/>
-        <w:rPr>
-          <w:rFonts w:hint="default"/>
-          <w:lang w:val="es-ES"/>
-        </w:rPr>
-      </w:pPr>
-    </w:p>
-    <w:p>
-      <w:pPr>
-        <w:numPr>
-          <w:ilvl w:val="0"/>
-          <w:numId w:val="1"/>
-        </w:numPr>
-        <w:jc w:val="both"/>
-        <w:rPr>
-          <w:rFonts w:hint="default"/>
-          <w:lang w:val="es-ES"/>
-        </w:rPr>
-      </w:pPr>
-      <w:r>
-        <w:rPr>
-          <w:rFonts w:hint="default"/>
-          <w:lang w:val="es-ES"/>
-        </w:rPr>
-        <w:t>Aclaración de la cardinalidad entre Tecnico y Orden de servicio.</w:t>
-      </w:r>
-    </w:p>
-    <w:p>
-      <w:pPr>
-        <w:numPr>
-          <w:ilvl w:val="0"/>
-          <w:numId w:val="1"/>
-        </w:numPr>
-        <w:jc w:val="both"/>
-        <w:rPr>
-          <w:rFonts w:hint="default"/>
-          <w:lang w:val="es-ES"/>
-        </w:rPr>
-      </w:pPr>
-      <w:r>
-        <w:rPr>
-          <w:rFonts w:hint="default"/>
-          <w:lang w:val="es-ES"/>
-        </w:rPr>
-        <w:t>Aclaración de la cardinalidad entre Operador y Atracción.</w:t>
-      </w:r>
-    </w:p>
-    <w:p>
-      <w:pPr>
-        <w:numPr>
-          <w:ilvl w:val="0"/>
-          <w:numId w:val="1"/>
-        </w:numPr>
-        <w:jc w:val="both"/>
-        <w:rPr>
-          <w:rFonts w:hint="default"/>
-          <w:lang w:val="es-ES"/>
-        </w:rPr>
-      </w:pPr>
-      <w:r>
-        <w:rPr>
-          <w:rFonts w:hint="default"/>
-          <w:lang w:val="es-ES"/>
-        </w:rPr>
-        <w:t>Se rompe la relación directa entre Atracción y Orden se Servicio para generar una nueva relación entre Operador y Orden de Servicio.</w:t>
-      </w:r>
+        <w:rPr>
+          <w:rFonts w:hint="default"/>
+          <w:lang w:val="es-ES"/>
+        </w:rPr>
+      </w:pPr>
       <w:bookmarkStart w:id="0" w:name="_GoBack"/>
       <w:bookmarkEnd w:id="0"/>
+    </w:p>
+    <w:p>
+      <w:pPr>
+        <w:jc w:val="both"/>
+        <w:rPr>
+          <w:rFonts w:hint="default"/>
+          <w:lang w:val="es-ES"/>
+        </w:rPr>
+      </w:pPr>
+    </w:p>
+    <w:p>
+      <w:pPr>
+        <w:jc w:val="both"/>
+        <w:rPr>
+          <w:rFonts w:hint="default"/>
+          <w:lang w:val="es-ES"/>
+        </w:rPr>
+      </w:pPr>
     </w:p>
     <w:sectPr>
       <w:headerReference r:id="rId3" w:type="default"/>
@@ -592,19 +492,23 @@
 <file path=word/numbering.xml><?xml version="1.0" encoding="utf-8"?>
 <w:numbering xmlns:wpc="http://schemas.microsoft.com/office/word/2010/wordprocessingCanvas" xmlns:mc="http://schemas.openxmlformats.org/markup-compatibility/2006" xmlns:o="urn:schemas-microsoft-com:office:office" xmlns:r="http://schemas.openxmlformats.org/officeDocument/2006/relationships" xmlns:m="http://schemas.openxmlformats.org/officeDocument/2006/math" xmlns:v="urn:schemas-microsoft-com:vml" xmlns:wp14="http://schemas.microsoft.com/office/word/2010/wordprocessingDrawing" xmlns:wp="http://schemas.openxmlformats.org/drawingml/2006/wordprocessingDrawing" xmlns:w10="urn:schemas-microsoft-com:office:word" xmlns:w="http://schemas.openxmlformats.org/wordprocessingml/2006/main" xmlns:w14="http://schemas.microsoft.com/office/word/2010/wordml" xmlns:wpg="http://schemas.microsoft.com/office/word/2010/wordprocessingGroup" xmlns:wpi="http://schemas.microsoft.com/office/word/2010/wordprocessingInk" xmlns:wne="http://schemas.microsoft.com/office/word/2006/wordml" xmlns:wps="http://schemas.microsoft.com/office/word/2010/wordprocessingShape" xmlns:wpsCustomData="http://www.wps.cn/officeDocument/2013/wpsCustomData" mc:Ignorable="w14 wp14">
   <w:abstractNum w:abstractNumId="0">
-    <w:nsid w:val="5AB64FB7"/>
+    <w:nsid w:val="21490489"/>
     <w:multiLevelType w:val="singleLevel"/>
-    <w:tmpl w:val="5AB64FB7"/>
+    <w:tmpl w:val="21490489"/>
     <w:lvl w:ilvl="0" w:tentative="0">
       <w:start w:val="1"/>
-      <w:numFmt w:val="decimal"/>
-      <w:lvlText w:val="%1."/>
+      <w:numFmt w:val="bullet"/>
+      <w:lvlText w:val=""/>
       <w:lvlJc w:val="left"/>
       <w:pPr>
         <w:tabs>
-          <w:tab w:val="left" w:pos="312"/>
+          <w:tab w:val="left" w:pos="420"/>
         </w:tabs>
-      </w:pPr>
+        <w:ind w:left="420" w:leftChars="0" w:hanging="420" w:firstLineChars="0"/>
+      </w:pPr>
+      <w:rPr>
+        <w:rFonts w:hint="default" w:ascii="Wingdings" w:hAnsi="Wingdings"/>
+      </w:rPr>
     </w:lvl>
   </w:abstractNum>
   <w:num w:numId="1">
@@ -618,7 +522,7 @@
   <w:docDefaults>
     <w:rPrDefault>
       <w:rPr>
-        <w:rFonts w:asciiTheme="minorHAnsi" w:hAnsiTheme="minorHAnsi" w:eastAsiaTheme="minorEastAsia" w:cstheme="minorBidi"/>
+        <w:rFonts w:ascii="Times New Roman" w:hAnsi="Times New Roman" w:eastAsia="SimSun" w:cs="Times New Roman"/>
       </w:rPr>
     </w:rPrDefault>
     <w:pPrDefault/>
@@ -934,6 +838,16 @@
       <w:szCs w:val="18"/>
     </w:rPr>
   </w:style>
+  <w:style w:type="character" w:styleId="6">
+    <w:name w:val="Strong"/>
+    <w:basedOn w:val="2"/>
+    <w:qFormat/>
+    <w:uiPriority w:val="0"/>
+    <w:rPr>
+      <w:b/>
+      <w:bCs/>
+    </w:rPr>
+  </w:style>
 </w:styles>
 </file>
 

</xml_diff>

<commit_message>
Se termina el modelo relacional y se obtiene el Script de las sentencias en SQL
</commit_message>
<xml_diff>
--- a/Documentación de la actividad.docx
+++ b/Documentación de la actividad.docx
@@ -420,8 +420,176 @@
           <w:lang w:val="es-ES"/>
         </w:rPr>
       </w:pPr>
+      <w:r>
+        <w:rPr>
+          <w:rFonts w:hint="default"/>
+          <w:lang w:val="es-ES"/>
+        </w:rPr>
+        <w:t>Posteriormente se crean las llaves foraneas y se agregan las tablas nuevas para los casos en que la relación es muchos a muchos y se tiene el modelo relacional como sigue:</w:t>
+      </w:r>
+    </w:p>
+    <w:p>
+      <w:pPr>
+        <w:jc w:val="both"/>
+      </w:pPr>
+      <w:r>
+        <w:drawing>
+          <wp:inline distT="0" distB="0" distL="114300" distR="114300">
+            <wp:extent cx="5272405" cy="4336415"/>
+            <wp:effectExtent l="0" t="0" r="4445" b="6985"/>
+            <wp:docPr id="5" name="Picture 4"/>
+            <wp:cNvGraphicFramePr>
+              <a:graphicFrameLocks xmlns:a="http://schemas.openxmlformats.org/drawingml/2006/main" noChangeAspect="1"/>
+            </wp:cNvGraphicFramePr>
+            <a:graphic xmlns:a="http://schemas.openxmlformats.org/drawingml/2006/main">
+              <a:graphicData uri="http://schemas.openxmlformats.org/drawingml/2006/picture">
+                <pic:pic xmlns:pic="http://schemas.openxmlformats.org/drawingml/2006/picture">
+                  <pic:nvPicPr>
+                    <pic:cNvPr id="5" name="Picture 4"/>
+                    <pic:cNvPicPr>
+                      <a:picLocks noChangeAspect="1"/>
+                    </pic:cNvPicPr>
+                  </pic:nvPicPr>
+                  <pic:blipFill>
+                    <a:blip r:embed="rId7"/>
+                    <a:stretch>
+                      <a:fillRect/>
+                    </a:stretch>
+                  </pic:blipFill>
+                  <pic:spPr>
+                    <a:xfrm>
+                      <a:off x="0" y="0"/>
+                      <a:ext cx="5272405" cy="4336415"/>
+                    </a:xfrm>
+                    <a:prstGeom prst="rect">
+                      <a:avLst/>
+                    </a:prstGeom>
+                    <a:noFill/>
+                    <a:ln>
+                      <a:noFill/>
+                    </a:ln>
+                  </pic:spPr>
+                </pic:pic>
+              </a:graphicData>
+            </a:graphic>
+          </wp:inline>
+        </w:drawing>
+      </w:r>
+    </w:p>
+    <w:p>
+      <w:pPr>
+        <w:jc w:val="both"/>
+        <w:rPr>
+          <w:rFonts w:hint="default"/>
+          <w:lang w:val="es-ES"/>
+        </w:rPr>
+      </w:pPr>
+    </w:p>
+    <w:p>
+      <w:pPr>
+        <w:jc w:val="both"/>
+        <w:rPr>
+          <w:rFonts w:hint="default"/>
+          <w:lang w:val="es-ES"/>
+        </w:rPr>
+      </w:pPr>
+    </w:p>
+    <w:p>
+      <w:pPr>
+        <w:jc w:val="both"/>
+        <w:rPr>
+          <w:rFonts w:hint="default"/>
+          <w:lang w:val="es-ES"/>
+        </w:rPr>
+      </w:pPr>
+    </w:p>
+    <w:p>
+      <w:pPr>
+        <w:jc w:val="both"/>
+        <w:rPr>
+          <w:rFonts w:hint="default"/>
+          <w:lang w:val="es-ES"/>
+        </w:rPr>
+      </w:pPr>
+    </w:p>
+    <w:p>
+      <w:pPr>
+        <w:jc w:val="both"/>
+        <w:rPr>
+          <w:rFonts w:hint="default"/>
+          <w:lang w:val="es-ES"/>
+        </w:rPr>
+      </w:pPr>
+    </w:p>
+    <w:p>
+      <w:pPr>
+        <w:jc w:val="both"/>
+        <w:rPr>
+          <w:rFonts w:hint="default"/>
+          <w:lang w:val="es-ES"/>
+        </w:rPr>
+      </w:pPr>
+      <w:r>
+        <w:rPr>
+          <w:rFonts w:hint="default"/>
+          <w:lang w:val="es-ES"/>
+        </w:rPr>
+        <w:t>Se realiza ingeniería hacia adelante:</w:t>
+      </w:r>
       <w:bookmarkStart w:id="0" w:name="_GoBack"/>
       <w:bookmarkEnd w:id="0"/>
+    </w:p>
+    <w:p>
+      <w:pPr>
+        <w:jc w:val="center"/>
+        <w:rPr>
+          <w:rFonts w:hint="default"/>
+          <w:lang w:val="es-ES"/>
+        </w:rPr>
+      </w:pPr>
+      <w:r>
+        <w:drawing>
+          <wp:inline distT="0" distB="0" distL="114300" distR="114300">
+            <wp:extent cx="2466975" cy="3381375"/>
+            <wp:effectExtent l="0" t="0" r="9525" b="9525"/>
+            <wp:docPr id="6" name="Picture 5"/>
+            <wp:cNvGraphicFramePr>
+              <a:graphicFrameLocks xmlns:a="http://schemas.openxmlformats.org/drawingml/2006/main" noChangeAspect="1"/>
+            </wp:cNvGraphicFramePr>
+            <a:graphic xmlns:a="http://schemas.openxmlformats.org/drawingml/2006/main">
+              <a:graphicData uri="http://schemas.openxmlformats.org/drawingml/2006/picture">
+                <pic:pic xmlns:pic="http://schemas.openxmlformats.org/drawingml/2006/picture">
+                  <pic:nvPicPr>
+                    <pic:cNvPr id="6" name="Picture 5"/>
+                    <pic:cNvPicPr>
+                      <a:picLocks noChangeAspect="1"/>
+                    </pic:cNvPicPr>
+                  </pic:nvPicPr>
+                  <pic:blipFill>
+                    <a:blip r:embed="rId8"/>
+                    <a:stretch>
+                      <a:fillRect/>
+                    </a:stretch>
+                  </pic:blipFill>
+                  <pic:spPr>
+                    <a:xfrm>
+                      <a:off x="0" y="0"/>
+                      <a:ext cx="2466975" cy="3381375"/>
+                    </a:xfrm>
+                    <a:prstGeom prst="rect">
+                      <a:avLst/>
+                    </a:prstGeom>
+                    <a:noFill/>
+                    <a:ln>
+                      <a:noFill/>
+                    </a:ln>
+                  </pic:spPr>
+                </pic:pic>
+              </a:graphicData>
+            </a:graphic>
+          </wp:inline>
+        </w:drawing>
+      </w:r>
     </w:p>
     <w:p>
       <w:pPr>

</xml_diff>

<commit_message>
Se poblan las tablas, se responden las 2 preguntas y se genera el pdf de la documentación
Se poblan las tablas, se responden las 2 preguntas y se genera el pdf de la documentación
</commit_message>
<xml_diff>
--- a/Documentación de la actividad.docx
+++ b/Documentación de la actividad.docx
@@ -493,65 +493,768 @@
           <w:lang w:val="es-ES"/>
         </w:rPr>
       </w:pPr>
-    </w:p>
-    <w:p>
-      <w:pPr>
-        <w:jc w:val="both"/>
-        <w:rPr>
-          <w:rFonts w:hint="default"/>
-          <w:lang w:val="es-ES"/>
-        </w:rPr>
-      </w:pPr>
-    </w:p>
-    <w:p>
-      <w:pPr>
-        <w:jc w:val="both"/>
-        <w:rPr>
-          <w:rFonts w:hint="default"/>
-          <w:lang w:val="es-ES"/>
-        </w:rPr>
-      </w:pPr>
-    </w:p>
-    <w:p>
-      <w:pPr>
-        <w:jc w:val="both"/>
-        <w:rPr>
-          <w:rFonts w:hint="default"/>
-          <w:lang w:val="es-ES"/>
-        </w:rPr>
-      </w:pPr>
-    </w:p>
-    <w:p>
-      <w:pPr>
-        <w:jc w:val="both"/>
-        <w:rPr>
-          <w:rFonts w:hint="default"/>
-          <w:lang w:val="es-ES"/>
-        </w:rPr>
-      </w:pPr>
-      <w:r>
-        <w:rPr>
-          <w:rFonts w:hint="default"/>
-          <w:lang w:val="es-ES"/>
-        </w:rPr>
-        <w:t>Se realiza ingeniería hacia adelante:</w:t>
-      </w:r>
-      <w:bookmarkStart w:id="0" w:name="_GoBack"/>
-      <w:bookmarkEnd w:id="0"/>
-    </w:p>
-    <w:p>
-      <w:pPr>
-        <w:jc w:val="center"/>
-        <w:rPr>
-          <w:rFonts w:hint="default"/>
-          <w:lang w:val="es-ES"/>
-        </w:rPr>
+      <w:r>
+        <w:rPr>
+          <w:rFonts w:hint="default"/>
+          <w:lang w:val="es-ES"/>
+        </w:rPr>
+        <w:t>Normalización</w:t>
+      </w:r>
+    </w:p>
+    <w:p>
+      <w:pPr>
+        <w:jc w:val="both"/>
+        <w:rPr>
+          <w:rFonts w:hint="default"/>
+          <w:lang w:val="es-ES"/>
+        </w:rPr>
+      </w:pPr>
+      <w:r>
+        <w:rPr>
+          <w:rFonts w:hint="default"/>
+          <w:lang w:val="es-ES"/>
+        </w:rPr>
+        <w:t>Se identifica qu e el modelo relacional no tiene atributos repetidos, cada tabla tiene una llave primaria, no hay atributos multivaluados, todos los atributos tienen valores atómicos.  En consecuencia se encuentra en 1ra forma normal.</w:t>
+      </w:r>
+    </w:p>
+    <w:p>
+      <w:pPr>
+        <w:jc w:val="both"/>
+        <w:rPr>
+          <w:rFonts w:hint="default"/>
+          <w:lang w:val="es-ES"/>
+        </w:rPr>
+      </w:pPr>
+      <w:r>
+        <w:rPr>
+          <w:rFonts w:hint="default"/>
+          <w:lang w:val="es-ES"/>
+        </w:rPr>
+        <w:t>Por otra parte todos los valores de las columnas dependen únicamente de la llave primaria de cada tabla y las tablas tienen una única llave primaria que identifica a la tabla y sus atributos dependen de ella. En consecuencia se encuentra en 2da forma normal.</w:t>
+      </w:r>
+    </w:p>
+    <w:p>
+      <w:pPr>
+        <w:jc w:val="both"/>
+        <w:rPr>
+          <w:rFonts w:hint="default"/>
+          <w:lang w:val="es-ES"/>
+        </w:rPr>
+      </w:pPr>
+    </w:p>
+    <w:p>
+      <w:pPr>
+        <w:jc w:val="both"/>
+        <w:rPr>
+          <w:rFonts w:hint="default"/>
+          <w:lang w:val="es-ES"/>
+        </w:rPr>
+      </w:pPr>
+      <w:r>
+        <w:rPr>
+          <w:rFonts w:hint="default"/>
+          <w:lang w:val="es-ES"/>
+        </w:rPr>
+        <w:t>El modelo relacional esta en 2da forma normal y cada atributo que no está incluido en la clave primaria no depende transitivamente de la clave primaria. En consecuencia esta en 3ra forma normal.</w:t>
+      </w:r>
+    </w:p>
+    <w:p>
+      <w:pPr>
+        <w:jc w:val="both"/>
+        <w:rPr>
+          <w:rFonts w:hint="default"/>
+          <w:lang w:val="es-ES"/>
+        </w:rPr>
+      </w:pPr>
+    </w:p>
+    <w:p>
+      <w:pPr>
+        <w:jc w:val="both"/>
+      </w:pPr>
+    </w:p>
+    <w:p>
+      <w:pPr>
+        <w:jc w:val="both"/>
+        <w:rPr>
+          <w:rFonts w:hint="default"/>
+          <w:lang w:val="es-ES"/>
+        </w:rPr>
+      </w:pPr>
+      <w:r>
+        <w:rPr>
+          <w:rFonts w:hint="default"/>
+          <w:lang w:val="es-ES"/>
+        </w:rPr>
+        <w:t>Se obtienen las siguientes sentencias en SQL:</w:t>
+      </w:r>
+    </w:p>
+    <w:p>
+      <w:pPr>
+        <w:jc w:val="both"/>
       </w:pPr>
       <w:r>
         <w:drawing>
           <wp:inline distT="0" distB="0" distL="114300" distR="114300">
-            <wp:extent cx="2466975" cy="3381375"/>
-            <wp:effectExtent l="0" t="0" r="9525" b="9525"/>
+            <wp:extent cx="5274310" cy="3062605"/>
+            <wp:effectExtent l="0" t="0" r="2540" b="4445"/>
+            <wp:docPr id="7" name="Picture 6"/>
+            <wp:cNvGraphicFramePr>
+              <a:graphicFrameLocks xmlns:a="http://schemas.openxmlformats.org/drawingml/2006/main" noChangeAspect="1"/>
+            </wp:cNvGraphicFramePr>
+            <a:graphic xmlns:a="http://schemas.openxmlformats.org/drawingml/2006/main">
+              <a:graphicData uri="http://schemas.openxmlformats.org/drawingml/2006/picture">
+                <pic:pic xmlns:pic="http://schemas.openxmlformats.org/drawingml/2006/picture">
+                  <pic:nvPicPr>
+                    <pic:cNvPr id="7" name="Picture 6"/>
+                    <pic:cNvPicPr>
+                      <a:picLocks noChangeAspect="1"/>
+                    </pic:cNvPicPr>
+                  </pic:nvPicPr>
+                  <pic:blipFill>
+                    <a:blip r:embed="rId8"/>
+                    <a:stretch>
+                      <a:fillRect/>
+                    </a:stretch>
+                  </pic:blipFill>
+                  <pic:spPr>
+                    <a:xfrm>
+                      <a:off x="0" y="0"/>
+                      <a:ext cx="5274310" cy="3062605"/>
+                    </a:xfrm>
+                    <a:prstGeom prst="rect">
+                      <a:avLst/>
+                    </a:prstGeom>
+                    <a:noFill/>
+                    <a:ln>
+                      <a:noFill/>
+                    </a:ln>
+                  </pic:spPr>
+                </pic:pic>
+              </a:graphicData>
+            </a:graphic>
+          </wp:inline>
+        </w:drawing>
+      </w:r>
+    </w:p>
+    <w:p>
+      <w:pPr>
+        <w:jc w:val="both"/>
+      </w:pPr>
+      <w:r>
+        <w:drawing>
+          <wp:inline distT="0" distB="0" distL="114300" distR="114300">
+            <wp:extent cx="5270500" cy="2875915"/>
+            <wp:effectExtent l="0" t="0" r="6350" b="635"/>
+            <wp:docPr id="8" name="Picture 7"/>
+            <wp:cNvGraphicFramePr>
+              <a:graphicFrameLocks xmlns:a="http://schemas.openxmlformats.org/drawingml/2006/main" noChangeAspect="1"/>
+            </wp:cNvGraphicFramePr>
+            <a:graphic xmlns:a="http://schemas.openxmlformats.org/drawingml/2006/main">
+              <a:graphicData uri="http://schemas.openxmlformats.org/drawingml/2006/picture">
+                <pic:pic xmlns:pic="http://schemas.openxmlformats.org/drawingml/2006/picture">
+                  <pic:nvPicPr>
+                    <pic:cNvPr id="8" name="Picture 7"/>
+                    <pic:cNvPicPr>
+                      <a:picLocks noChangeAspect="1"/>
+                    </pic:cNvPicPr>
+                  </pic:nvPicPr>
+                  <pic:blipFill>
+                    <a:blip r:embed="rId9"/>
+                    <a:stretch>
+                      <a:fillRect/>
+                    </a:stretch>
+                  </pic:blipFill>
+                  <pic:spPr>
+                    <a:xfrm>
+                      <a:off x="0" y="0"/>
+                      <a:ext cx="5270500" cy="2875915"/>
+                    </a:xfrm>
+                    <a:prstGeom prst="rect">
+                      <a:avLst/>
+                    </a:prstGeom>
+                    <a:noFill/>
+                    <a:ln>
+                      <a:noFill/>
+                    </a:ln>
+                  </pic:spPr>
+                </pic:pic>
+              </a:graphicData>
+            </a:graphic>
+          </wp:inline>
+        </w:drawing>
+      </w:r>
+    </w:p>
+    <w:p>
+      <w:pPr>
+        <w:jc w:val="both"/>
+      </w:pPr>
+      <w:r>
+        <w:drawing>
+          <wp:inline distT="0" distB="0" distL="114300" distR="114300">
+            <wp:extent cx="5273040" cy="3038475"/>
+            <wp:effectExtent l="0" t="0" r="3810" b="9525"/>
+            <wp:docPr id="9" name="Picture 8"/>
+            <wp:cNvGraphicFramePr>
+              <a:graphicFrameLocks xmlns:a="http://schemas.openxmlformats.org/drawingml/2006/main" noChangeAspect="1"/>
+            </wp:cNvGraphicFramePr>
+            <a:graphic xmlns:a="http://schemas.openxmlformats.org/drawingml/2006/main">
+              <a:graphicData uri="http://schemas.openxmlformats.org/drawingml/2006/picture">
+                <pic:pic xmlns:pic="http://schemas.openxmlformats.org/drawingml/2006/picture">
+                  <pic:nvPicPr>
+                    <pic:cNvPr id="9" name="Picture 8"/>
+                    <pic:cNvPicPr>
+                      <a:picLocks noChangeAspect="1"/>
+                    </pic:cNvPicPr>
+                  </pic:nvPicPr>
+                  <pic:blipFill>
+                    <a:blip r:embed="rId10"/>
+                    <a:stretch>
+                      <a:fillRect/>
+                    </a:stretch>
+                  </pic:blipFill>
+                  <pic:spPr>
+                    <a:xfrm>
+                      <a:off x="0" y="0"/>
+                      <a:ext cx="5273040" cy="3038475"/>
+                    </a:xfrm>
+                    <a:prstGeom prst="rect">
+                      <a:avLst/>
+                    </a:prstGeom>
+                    <a:noFill/>
+                    <a:ln>
+                      <a:noFill/>
+                    </a:ln>
+                  </pic:spPr>
+                </pic:pic>
+              </a:graphicData>
+            </a:graphic>
+          </wp:inline>
+        </w:drawing>
+      </w:r>
+    </w:p>
+    <w:p>
+      <w:pPr>
+        <w:jc w:val="both"/>
+      </w:pPr>
+      <w:r>
+        <w:drawing>
+          <wp:inline distT="0" distB="0" distL="114300" distR="114300">
+            <wp:extent cx="5266690" cy="2839720"/>
+            <wp:effectExtent l="0" t="0" r="10160" b="17780"/>
+            <wp:docPr id="10" name="Picture 9"/>
+            <wp:cNvGraphicFramePr>
+              <a:graphicFrameLocks xmlns:a="http://schemas.openxmlformats.org/drawingml/2006/main" noChangeAspect="1"/>
+            </wp:cNvGraphicFramePr>
+            <a:graphic xmlns:a="http://schemas.openxmlformats.org/drawingml/2006/main">
+              <a:graphicData uri="http://schemas.openxmlformats.org/drawingml/2006/picture">
+                <pic:pic xmlns:pic="http://schemas.openxmlformats.org/drawingml/2006/picture">
+                  <pic:nvPicPr>
+                    <pic:cNvPr id="10" name="Picture 9"/>
+                    <pic:cNvPicPr>
+                      <a:picLocks noChangeAspect="1"/>
+                    </pic:cNvPicPr>
+                  </pic:nvPicPr>
+                  <pic:blipFill>
+                    <a:blip r:embed="rId11"/>
+                    <a:stretch>
+                      <a:fillRect/>
+                    </a:stretch>
+                  </pic:blipFill>
+                  <pic:spPr>
+                    <a:xfrm>
+                      <a:off x="0" y="0"/>
+                      <a:ext cx="5266690" cy="2839720"/>
+                    </a:xfrm>
+                    <a:prstGeom prst="rect">
+                      <a:avLst/>
+                    </a:prstGeom>
+                    <a:noFill/>
+                    <a:ln>
+                      <a:noFill/>
+                    </a:ln>
+                  </pic:spPr>
+                </pic:pic>
+              </a:graphicData>
+            </a:graphic>
+          </wp:inline>
+        </w:drawing>
+      </w:r>
+    </w:p>
+    <w:p>
+      <w:pPr>
+        <w:jc w:val="both"/>
+      </w:pPr>
+      <w:r>
+        <w:drawing>
+          <wp:inline distT="0" distB="0" distL="114300" distR="114300">
+            <wp:extent cx="5269230" cy="2942590"/>
+            <wp:effectExtent l="0" t="0" r="7620" b="10160"/>
+            <wp:docPr id="11" name="Picture 10"/>
+            <wp:cNvGraphicFramePr>
+              <a:graphicFrameLocks xmlns:a="http://schemas.openxmlformats.org/drawingml/2006/main" noChangeAspect="1"/>
+            </wp:cNvGraphicFramePr>
+            <a:graphic xmlns:a="http://schemas.openxmlformats.org/drawingml/2006/main">
+              <a:graphicData uri="http://schemas.openxmlformats.org/drawingml/2006/picture">
+                <pic:pic xmlns:pic="http://schemas.openxmlformats.org/drawingml/2006/picture">
+                  <pic:nvPicPr>
+                    <pic:cNvPr id="11" name="Picture 10"/>
+                    <pic:cNvPicPr>
+                      <a:picLocks noChangeAspect="1"/>
+                    </pic:cNvPicPr>
+                  </pic:nvPicPr>
+                  <pic:blipFill>
+                    <a:blip r:embed="rId12"/>
+                    <a:stretch>
+                      <a:fillRect/>
+                    </a:stretch>
+                  </pic:blipFill>
+                  <pic:spPr>
+                    <a:xfrm>
+                      <a:off x="0" y="0"/>
+                      <a:ext cx="5269230" cy="2942590"/>
+                    </a:xfrm>
+                    <a:prstGeom prst="rect">
+                      <a:avLst/>
+                    </a:prstGeom>
+                    <a:noFill/>
+                    <a:ln>
+                      <a:noFill/>
+                    </a:ln>
+                  </pic:spPr>
+                </pic:pic>
+              </a:graphicData>
+            </a:graphic>
+          </wp:inline>
+        </w:drawing>
+      </w:r>
+    </w:p>
+    <w:p>
+      <w:pPr>
+        <w:jc w:val="both"/>
+      </w:pPr>
+      <w:r>
+        <w:drawing>
+          <wp:inline distT="0" distB="0" distL="114300" distR="114300">
+            <wp:extent cx="5273675" cy="2833370"/>
+            <wp:effectExtent l="0" t="0" r="3175" b="5080"/>
+            <wp:docPr id="12" name="Picture 11"/>
+            <wp:cNvGraphicFramePr>
+              <a:graphicFrameLocks xmlns:a="http://schemas.openxmlformats.org/drawingml/2006/main" noChangeAspect="1"/>
+            </wp:cNvGraphicFramePr>
+            <a:graphic xmlns:a="http://schemas.openxmlformats.org/drawingml/2006/main">
+              <a:graphicData uri="http://schemas.openxmlformats.org/drawingml/2006/picture">
+                <pic:pic xmlns:pic="http://schemas.openxmlformats.org/drawingml/2006/picture">
+                  <pic:nvPicPr>
+                    <pic:cNvPr id="12" name="Picture 11"/>
+                    <pic:cNvPicPr>
+                      <a:picLocks noChangeAspect="1"/>
+                    </pic:cNvPicPr>
+                  </pic:nvPicPr>
+                  <pic:blipFill>
+                    <a:blip r:embed="rId13"/>
+                    <a:stretch>
+                      <a:fillRect/>
+                    </a:stretch>
+                  </pic:blipFill>
+                  <pic:spPr>
+                    <a:xfrm>
+                      <a:off x="0" y="0"/>
+                      <a:ext cx="5273675" cy="2833370"/>
+                    </a:xfrm>
+                    <a:prstGeom prst="rect">
+                      <a:avLst/>
+                    </a:prstGeom>
+                    <a:noFill/>
+                    <a:ln>
+                      <a:noFill/>
+                    </a:ln>
+                  </pic:spPr>
+                </pic:pic>
+              </a:graphicData>
+            </a:graphic>
+          </wp:inline>
+        </w:drawing>
+      </w:r>
+    </w:p>
+    <w:p>
+      <w:pPr>
+        <w:jc w:val="both"/>
+      </w:pPr>
+      <w:r>
+        <w:drawing>
+          <wp:inline distT="0" distB="0" distL="114300" distR="114300">
+            <wp:extent cx="5273040" cy="2810510"/>
+            <wp:effectExtent l="0" t="0" r="3810" b="8890"/>
+            <wp:docPr id="13" name="Picture 12"/>
+            <wp:cNvGraphicFramePr>
+              <a:graphicFrameLocks xmlns:a="http://schemas.openxmlformats.org/drawingml/2006/main" noChangeAspect="1"/>
+            </wp:cNvGraphicFramePr>
+            <a:graphic xmlns:a="http://schemas.openxmlformats.org/drawingml/2006/main">
+              <a:graphicData uri="http://schemas.openxmlformats.org/drawingml/2006/picture">
+                <pic:pic xmlns:pic="http://schemas.openxmlformats.org/drawingml/2006/picture">
+                  <pic:nvPicPr>
+                    <pic:cNvPr id="13" name="Picture 12"/>
+                    <pic:cNvPicPr>
+                      <a:picLocks noChangeAspect="1"/>
+                    </pic:cNvPicPr>
+                  </pic:nvPicPr>
+                  <pic:blipFill>
+                    <a:blip r:embed="rId14"/>
+                    <a:stretch>
+                      <a:fillRect/>
+                    </a:stretch>
+                  </pic:blipFill>
+                  <pic:spPr>
+                    <a:xfrm>
+                      <a:off x="0" y="0"/>
+                      <a:ext cx="5273040" cy="2810510"/>
+                    </a:xfrm>
+                    <a:prstGeom prst="rect">
+                      <a:avLst/>
+                    </a:prstGeom>
+                    <a:noFill/>
+                    <a:ln>
+                      <a:noFill/>
+                    </a:ln>
+                  </pic:spPr>
+                </pic:pic>
+              </a:graphicData>
+            </a:graphic>
+          </wp:inline>
+        </w:drawing>
+      </w:r>
+    </w:p>
+    <w:p>
+      <w:pPr>
+        <w:jc w:val="both"/>
+      </w:pPr>
+      <w:r>
+        <w:drawing>
+          <wp:inline distT="0" distB="0" distL="114300" distR="114300">
+            <wp:extent cx="5273040" cy="2827020"/>
+            <wp:effectExtent l="0" t="0" r="3810" b="11430"/>
+            <wp:docPr id="14" name="Picture 13"/>
+            <wp:cNvGraphicFramePr>
+              <a:graphicFrameLocks xmlns:a="http://schemas.openxmlformats.org/drawingml/2006/main" noChangeAspect="1"/>
+            </wp:cNvGraphicFramePr>
+            <a:graphic xmlns:a="http://schemas.openxmlformats.org/drawingml/2006/main">
+              <a:graphicData uri="http://schemas.openxmlformats.org/drawingml/2006/picture">
+                <pic:pic xmlns:pic="http://schemas.openxmlformats.org/drawingml/2006/picture">
+                  <pic:nvPicPr>
+                    <pic:cNvPr id="14" name="Picture 13"/>
+                    <pic:cNvPicPr>
+                      <a:picLocks noChangeAspect="1"/>
+                    </pic:cNvPicPr>
+                  </pic:nvPicPr>
+                  <pic:blipFill>
+                    <a:blip r:embed="rId15"/>
+                    <a:stretch>
+                      <a:fillRect/>
+                    </a:stretch>
+                  </pic:blipFill>
+                  <pic:spPr>
+                    <a:xfrm>
+                      <a:off x="0" y="0"/>
+                      <a:ext cx="5273040" cy="2827020"/>
+                    </a:xfrm>
+                    <a:prstGeom prst="rect">
+                      <a:avLst/>
+                    </a:prstGeom>
+                    <a:noFill/>
+                    <a:ln>
+                      <a:noFill/>
+                    </a:ln>
+                  </pic:spPr>
+                </pic:pic>
+              </a:graphicData>
+            </a:graphic>
+          </wp:inline>
+        </w:drawing>
+      </w:r>
+    </w:p>
+    <w:p>
+      <w:pPr>
+        <w:jc w:val="both"/>
+      </w:pPr>
+      <w:r>
+        <w:drawing>
+          <wp:inline distT="0" distB="0" distL="114300" distR="114300">
+            <wp:extent cx="5271135" cy="2839720"/>
+            <wp:effectExtent l="0" t="0" r="5715" b="17780"/>
+            <wp:docPr id="15" name="Picture 14"/>
+            <wp:cNvGraphicFramePr>
+              <a:graphicFrameLocks xmlns:a="http://schemas.openxmlformats.org/drawingml/2006/main" noChangeAspect="1"/>
+            </wp:cNvGraphicFramePr>
+            <a:graphic xmlns:a="http://schemas.openxmlformats.org/drawingml/2006/main">
+              <a:graphicData uri="http://schemas.openxmlformats.org/drawingml/2006/picture">
+                <pic:pic xmlns:pic="http://schemas.openxmlformats.org/drawingml/2006/picture">
+                  <pic:nvPicPr>
+                    <pic:cNvPr id="15" name="Picture 14"/>
+                    <pic:cNvPicPr>
+                      <a:picLocks noChangeAspect="1"/>
+                    </pic:cNvPicPr>
+                  </pic:nvPicPr>
+                  <pic:blipFill>
+                    <a:blip r:embed="rId16"/>
+                    <a:stretch>
+                      <a:fillRect/>
+                    </a:stretch>
+                  </pic:blipFill>
+                  <pic:spPr>
+                    <a:xfrm>
+                      <a:off x="0" y="0"/>
+                      <a:ext cx="5271135" cy="2839720"/>
+                    </a:xfrm>
+                    <a:prstGeom prst="rect">
+                      <a:avLst/>
+                    </a:prstGeom>
+                    <a:noFill/>
+                    <a:ln>
+                      <a:noFill/>
+                    </a:ln>
+                  </pic:spPr>
+                </pic:pic>
+              </a:graphicData>
+            </a:graphic>
+          </wp:inline>
+        </w:drawing>
+      </w:r>
+    </w:p>
+    <w:p>
+      <w:pPr>
+        <w:jc w:val="both"/>
+      </w:pPr>
+      <w:r>
+        <w:drawing>
+          <wp:inline distT="0" distB="0" distL="114300" distR="114300">
+            <wp:extent cx="5269230" cy="2852420"/>
+            <wp:effectExtent l="0" t="0" r="7620" b="5080"/>
+            <wp:docPr id="16" name="Picture 15"/>
+            <wp:cNvGraphicFramePr>
+              <a:graphicFrameLocks xmlns:a="http://schemas.openxmlformats.org/drawingml/2006/main" noChangeAspect="1"/>
+            </wp:cNvGraphicFramePr>
+            <a:graphic xmlns:a="http://schemas.openxmlformats.org/drawingml/2006/main">
+              <a:graphicData uri="http://schemas.openxmlformats.org/drawingml/2006/picture">
+                <pic:pic xmlns:pic="http://schemas.openxmlformats.org/drawingml/2006/picture">
+                  <pic:nvPicPr>
+                    <pic:cNvPr id="16" name="Picture 15"/>
+                    <pic:cNvPicPr>
+                      <a:picLocks noChangeAspect="1"/>
+                    </pic:cNvPicPr>
+                  </pic:nvPicPr>
+                  <pic:blipFill>
+                    <a:blip r:embed="rId17"/>
+                    <a:stretch>
+                      <a:fillRect/>
+                    </a:stretch>
+                  </pic:blipFill>
+                  <pic:spPr>
+                    <a:xfrm>
+                      <a:off x="0" y="0"/>
+                      <a:ext cx="5269230" cy="2852420"/>
+                    </a:xfrm>
+                    <a:prstGeom prst="rect">
+                      <a:avLst/>
+                    </a:prstGeom>
+                    <a:noFill/>
+                    <a:ln>
+                      <a:noFill/>
+                    </a:ln>
+                  </pic:spPr>
+                </pic:pic>
+              </a:graphicData>
+            </a:graphic>
+          </wp:inline>
+        </w:drawing>
+      </w:r>
+    </w:p>
+    <w:p>
+      <w:pPr>
+        <w:jc w:val="both"/>
+      </w:pPr>
+      <w:r>
+        <w:drawing>
+          <wp:inline distT="0" distB="0" distL="114300" distR="114300">
+            <wp:extent cx="5268595" cy="2782570"/>
+            <wp:effectExtent l="0" t="0" r="8255" b="17780"/>
+            <wp:docPr id="17" name="Picture 16"/>
+            <wp:cNvGraphicFramePr>
+              <a:graphicFrameLocks xmlns:a="http://schemas.openxmlformats.org/drawingml/2006/main" noChangeAspect="1"/>
+            </wp:cNvGraphicFramePr>
+            <a:graphic xmlns:a="http://schemas.openxmlformats.org/drawingml/2006/main">
+              <a:graphicData uri="http://schemas.openxmlformats.org/drawingml/2006/picture">
+                <pic:pic xmlns:pic="http://schemas.openxmlformats.org/drawingml/2006/picture">
+                  <pic:nvPicPr>
+                    <pic:cNvPr id="17" name="Picture 16"/>
+                    <pic:cNvPicPr>
+                      <a:picLocks noChangeAspect="1"/>
+                    </pic:cNvPicPr>
+                  </pic:nvPicPr>
+                  <pic:blipFill>
+                    <a:blip r:embed="rId18"/>
+                    <a:stretch>
+                      <a:fillRect/>
+                    </a:stretch>
+                  </pic:blipFill>
+                  <pic:spPr>
+                    <a:xfrm>
+                      <a:off x="0" y="0"/>
+                      <a:ext cx="5268595" cy="2782570"/>
+                    </a:xfrm>
+                    <a:prstGeom prst="rect">
+                      <a:avLst/>
+                    </a:prstGeom>
+                    <a:noFill/>
+                    <a:ln>
+                      <a:noFill/>
+                    </a:ln>
+                  </pic:spPr>
+                </pic:pic>
+              </a:graphicData>
+            </a:graphic>
+          </wp:inline>
+        </w:drawing>
+      </w:r>
+    </w:p>
+    <w:p>
+      <w:pPr>
+        <w:jc w:val="both"/>
+      </w:pPr>
+      <w:r>
+        <w:drawing>
+          <wp:inline distT="0" distB="0" distL="114300" distR="114300">
+            <wp:extent cx="5268595" cy="2799715"/>
+            <wp:effectExtent l="0" t="0" r="8255" b="635"/>
+            <wp:docPr id="18" name="Picture 17"/>
+            <wp:cNvGraphicFramePr>
+              <a:graphicFrameLocks xmlns:a="http://schemas.openxmlformats.org/drawingml/2006/main" noChangeAspect="1"/>
+            </wp:cNvGraphicFramePr>
+            <a:graphic xmlns:a="http://schemas.openxmlformats.org/drawingml/2006/main">
+              <a:graphicData uri="http://schemas.openxmlformats.org/drawingml/2006/picture">
+                <pic:pic xmlns:pic="http://schemas.openxmlformats.org/drawingml/2006/picture">
+                  <pic:nvPicPr>
+                    <pic:cNvPr id="18" name="Picture 17"/>
+                    <pic:cNvPicPr>
+                      <a:picLocks noChangeAspect="1"/>
+                    </pic:cNvPicPr>
+                  </pic:nvPicPr>
+                  <pic:blipFill>
+                    <a:blip r:embed="rId19"/>
+                    <a:stretch>
+                      <a:fillRect/>
+                    </a:stretch>
+                  </pic:blipFill>
+                  <pic:spPr>
+                    <a:xfrm>
+                      <a:off x="0" y="0"/>
+                      <a:ext cx="5268595" cy="2799715"/>
+                    </a:xfrm>
+                    <a:prstGeom prst="rect">
+                      <a:avLst/>
+                    </a:prstGeom>
+                    <a:noFill/>
+                    <a:ln>
+                      <a:noFill/>
+                    </a:ln>
+                  </pic:spPr>
+                </pic:pic>
+              </a:graphicData>
+            </a:graphic>
+          </wp:inline>
+        </w:drawing>
+      </w:r>
+    </w:p>
+    <w:p>
+      <w:pPr>
+        <w:jc w:val="both"/>
+      </w:pPr>
+      <w:r>
+        <w:drawing>
+          <wp:inline distT="0" distB="0" distL="114300" distR="114300">
+            <wp:extent cx="5271135" cy="2451100"/>
+            <wp:effectExtent l="0" t="0" r="5715" b="6350"/>
+            <wp:docPr id="19" name="Picture 18"/>
+            <wp:cNvGraphicFramePr>
+              <a:graphicFrameLocks xmlns:a="http://schemas.openxmlformats.org/drawingml/2006/main" noChangeAspect="1"/>
+            </wp:cNvGraphicFramePr>
+            <a:graphic xmlns:a="http://schemas.openxmlformats.org/drawingml/2006/main">
+              <a:graphicData uri="http://schemas.openxmlformats.org/drawingml/2006/picture">
+                <pic:pic xmlns:pic="http://schemas.openxmlformats.org/drawingml/2006/picture">
+                  <pic:nvPicPr>
+                    <pic:cNvPr id="19" name="Picture 18"/>
+                    <pic:cNvPicPr>
+                      <a:picLocks noChangeAspect="1"/>
+                    </pic:cNvPicPr>
+                  </pic:nvPicPr>
+                  <pic:blipFill>
+                    <a:blip r:embed="rId20"/>
+                    <a:stretch>
+                      <a:fillRect/>
+                    </a:stretch>
+                  </pic:blipFill>
+                  <pic:spPr>
+                    <a:xfrm>
+                      <a:off x="0" y="0"/>
+                      <a:ext cx="5271135" cy="2451100"/>
+                    </a:xfrm>
+                    <a:prstGeom prst="rect">
+                      <a:avLst/>
+                    </a:prstGeom>
+                    <a:noFill/>
+                    <a:ln>
+                      <a:noFill/>
+                    </a:ln>
+                  </pic:spPr>
+                </pic:pic>
+              </a:graphicData>
+            </a:graphic>
+          </wp:inline>
+        </w:drawing>
+      </w:r>
+    </w:p>
+    <w:p>
+      <w:pPr>
+        <w:jc w:val="both"/>
+        <w:rPr>
+          <w:rFonts w:hint="default"/>
+          <w:lang w:val="es-ES"/>
+        </w:rPr>
+      </w:pPr>
+    </w:p>
+    <w:p>
+      <w:pPr>
+        <w:jc w:val="both"/>
+        <w:rPr>
+          <w:rFonts w:hint="default"/>
+          <w:lang w:val="es-ES"/>
+        </w:rPr>
+      </w:pPr>
+      <w:r>
+        <w:rPr>
+          <w:rFonts w:hint="default"/>
+          <w:lang w:val="es-ES"/>
+        </w:rPr>
+        <w:t>Se corre el script y genere la base de datos, se realiza ingeniería hacia adelante:</w:t>
+      </w:r>
+    </w:p>
+    <w:p>
+      <w:pPr>
+        <w:jc w:val="both"/>
+        <w:rPr>
+          <w:rFonts w:hint="default"/>
+          <w:lang w:val="es-ES"/>
+        </w:rPr>
+      </w:pPr>
+    </w:p>
+    <w:p>
+      <w:pPr>
+        <w:jc w:val="center"/>
+      </w:pPr>
+      <w:r>
+        <w:drawing>
+          <wp:inline distT="0" distB="0" distL="114300" distR="114300">
+            <wp:extent cx="2141855" cy="1975485"/>
+            <wp:effectExtent l="0" t="0" r="10795" b="5715"/>
             <wp:docPr id="6" name="Picture 5"/>
             <wp:cNvGraphicFramePr>
               <a:graphicFrameLocks xmlns:a="http://schemas.openxmlformats.org/drawingml/2006/main" noChangeAspect="1"/>
@@ -566,7 +1269,8 @@
                     </pic:cNvPicPr>
                   </pic:nvPicPr>
                   <pic:blipFill>
-                    <a:blip r:embed="rId8"/>
+                    <a:blip r:embed="rId21"/>
+                    <a:srcRect b="17283"/>
                     <a:stretch>
                       <a:fillRect/>
                     </a:stretch>
@@ -574,7 +1278,7 @@
                   <pic:spPr>
                     <a:xfrm>
                       <a:off x="0" y="0"/>
-                      <a:ext cx="2466975" cy="3381375"/>
+                      <a:ext cx="2141855" cy="1975485"/>
                     </a:xfrm>
                     <a:prstGeom prst="rect">
                       <a:avLst/>
@@ -589,6 +1293,471 @@
             </a:graphic>
           </wp:inline>
         </w:drawing>
+      </w:r>
+    </w:p>
+    <w:p>
+      <w:pPr>
+        <w:jc w:val="center"/>
+      </w:pPr>
+    </w:p>
+    <w:p>
+      <w:pPr>
+        <w:jc w:val="center"/>
+      </w:pPr>
+    </w:p>
+    <w:p>
+      <w:pPr>
+        <w:jc w:val="center"/>
+      </w:pPr>
+    </w:p>
+    <w:p>
+      <w:pPr>
+        <w:jc w:val="center"/>
+      </w:pPr>
+    </w:p>
+    <w:p>
+      <w:pPr>
+        <w:jc w:val="center"/>
+      </w:pPr>
+    </w:p>
+    <w:p>
+      <w:pPr>
+        <w:jc w:val="center"/>
+      </w:pPr>
+    </w:p>
+    <w:p>
+      <w:pPr>
+        <w:jc w:val="center"/>
+      </w:pPr>
+    </w:p>
+    <w:p>
+      <w:pPr>
+        <w:jc w:val="both"/>
+        <w:rPr>
+          <w:rFonts w:hint="default"/>
+          <w:lang w:val="es-ES"/>
+        </w:rPr>
+      </w:pPr>
+      <w:r>
+        <w:rPr>
+          <w:rFonts w:hint="default"/>
+          <w:lang w:val="es-ES"/>
+        </w:rPr>
+        <w:t>Se poblan las tablas con al menos 5 registros:</w:t>
+      </w:r>
+    </w:p>
+    <w:p>
+      <w:pPr>
+        <w:jc w:val="both"/>
+      </w:pPr>
+      <w:r>
+        <w:drawing>
+          <wp:inline distT="0" distB="0" distL="114300" distR="114300">
+            <wp:extent cx="5273675" cy="2933065"/>
+            <wp:effectExtent l="0" t="0" r="3175" b="635"/>
+            <wp:docPr id="20" name="Picture 19"/>
+            <wp:cNvGraphicFramePr>
+              <a:graphicFrameLocks xmlns:a="http://schemas.openxmlformats.org/drawingml/2006/main" noChangeAspect="1"/>
+            </wp:cNvGraphicFramePr>
+            <a:graphic xmlns:a="http://schemas.openxmlformats.org/drawingml/2006/main">
+              <a:graphicData uri="http://schemas.openxmlformats.org/drawingml/2006/picture">
+                <pic:pic xmlns:pic="http://schemas.openxmlformats.org/drawingml/2006/picture">
+                  <pic:nvPicPr>
+                    <pic:cNvPr id="20" name="Picture 19"/>
+                    <pic:cNvPicPr>
+                      <a:picLocks noChangeAspect="1"/>
+                    </pic:cNvPicPr>
+                  </pic:nvPicPr>
+                  <pic:blipFill>
+                    <a:blip r:embed="rId22"/>
+                    <a:stretch>
+                      <a:fillRect/>
+                    </a:stretch>
+                  </pic:blipFill>
+                  <pic:spPr>
+                    <a:xfrm>
+                      <a:off x="0" y="0"/>
+                      <a:ext cx="5273675" cy="2933065"/>
+                    </a:xfrm>
+                    <a:prstGeom prst="rect">
+                      <a:avLst/>
+                    </a:prstGeom>
+                    <a:noFill/>
+                    <a:ln>
+                      <a:noFill/>
+                    </a:ln>
+                  </pic:spPr>
+                </pic:pic>
+              </a:graphicData>
+            </a:graphic>
+          </wp:inline>
+        </w:drawing>
+      </w:r>
+    </w:p>
+    <w:p>
+      <w:pPr>
+        <w:jc w:val="both"/>
+        <w:rPr>
+          <w:rFonts w:hint="default"/>
+          <w:lang w:val="es-ES"/>
+        </w:rPr>
+      </w:pPr>
+    </w:p>
+    <w:p>
+      <w:pPr>
+        <w:jc w:val="both"/>
+      </w:pPr>
+      <w:r>
+        <w:drawing>
+          <wp:inline distT="0" distB="0" distL="114300" distR="114300">
+            <wp:extent cx="5265420" cy="3241040"/>
+            <wp:effectExtent l="0" t="0" r="11430" b="16510"/>
+            <wp:docPr id="21" name="Picture 20"/>
+            <wp:cNvGraphicFramePr>
+              <a:graphicFrameLocks xmlns:a="http://schemas.openxmlformats.org/drawingml/2006/main" noChangeAspect="1"/>
+            </wp:cNvGraphicFramePr>
+            <a:graphic xmlns:a="http://schemas.openxmlformats.org/drawingml/2006/main">
+              <a:graphicData uri="http://schemas.openxmlformats.org/drawingml/2006/picture">
+                <pic:pic xmlns:pic="http://schemas.openxmlformats.org/drawingml/2006/picture">
+                  <pic:nvPicPr>
+                    <pic:cNvPr id="21" name="Picture 20"/>
+                    <pic:cNvPicPr>
+                      <a:picLocks noChangeAspect="1"/>
+                    </pic:cNvPicPr>
+                  </pic:nvPicPr>
+                  <pic:blipFill>
+                    <a:blip r:embed="rId23"/>
+                    <a:stretch>
+                      <a:fillRect/>
+                    </a:stretch>
+                  </pic:blipFill>
+                  <pic:spPr>
+                    <a:xfrm>
+                      <a:off x="0" y="0"/>
+                      <a:ext cx="5265420" cy="3241040"/>
+                    </a:xfrm>
+                    <a:prstGeom prst="rect">
+                      <a:avLst/>
+                    </a:prstGeom>
+                    <a:noFill/>
+                    <a:ln>
+                      <a:noFill/>
+                    </a:ln>
+                  </pic:spPr>
+                </pic:pic>
+              </a:graphicData>
+            </a:graphic>
+          </wp:inline>
+        </w:drawing>
+      </w:r>
+    </w:p>
+    <w:p>
+      <w:pPr>
+        <w:jc w:val="both"/>
+      </w:pPr>
+      <w:r>
+        <w:drawing>
+          <wp:inline distT="0" distB="0" distL="114300" distR="114300">
+            <wp:extent cx="5265420" cy="2883535"/>
+            <wp:effectExtent l="0" t="0" r="11430" b="12065"/>
+            <wp:docPr id="22" name="Picture 21"/>
+            <wp:cNvGraphicFramePr>
+              <a:graphicFrameLocks xmlns:a="http://schemas.openxmlformats.org/drawingml/2006/main" noChangeAspect="1"/>
+            </wp:cNvGraphicFramePr>
+            <a:graphic xmlns:a="http://schemas.openxmlformats.org/drawingml/2006/main">
+              <a:graphicData uri="http://schemas.openxmlformats.org/drawingml/2006/picture">
+                <pic:pic xmlns:pic="http://schemas.openxmlformats.org/drawingml/2006/picture">
+                  <pic:nvPicPr>
+                    <pic:cNvPr id="22" name="Picture 21"/>
+                    <pic:cNvPicPr>
+                      <a:picLocks noChangeAspect="1"/>
+                    </pic:cNvPicPr>
+                  </pic:nvPicPr>
+                  <pic:blipFill>
+                    <a:blip r:embed="rId24"/>
+                    <a:stretch>
+                      <a:fillRect/>
+                    </a:stretch>
+                  </pic:blipFill>
+                  <pic:spPr>
+                    <a:xfrm>
+                      <a:off x="0" y="0"/>
+                      <a:ext cx="5265420" cy="2883535"/>
+                    </a:xfrm>
+                    <a:prstGeom prst="rect">
+                      <a:avLst/>
+                    </a:prstGeom>
+                    <a:noFill/>
+                    <a:ln>
+                      <a:noFill/>
+                    </a:ln>
+                  </pic:spPr>
+                </pic:pic>
+              </a:graphicData>
+            </a:graphic>
+          </wp:inline>
+        </w:drawing>
+      </w:r>
+    </w:p>
+    <w:p>
+      <w:pPr>
+        <w:jc w:val="both"/>
+      </w:pPr>
+      <w:r>
+        <w:drawing>
+          <wp:inline distT="0" distB="0" distL="114300" distR="114300">
+            <wp:extent cx="5270500" cy="2899410"/>
+            <wp:effectExtent l="0" t="0" r="6350" b="15240"/>
+            <wp:docPr id="23" name="Picture 22"/>
+            <wp:cNvGraphicFramePr>
+              <a:graphicFrameLocks xmlns:a="http://schemas.openxmlformats.org/drawingml/2006/main" noChangeAspect="1"/>
+            </wp:cNvGraphicFramePr>
+            <a:graphic xmlns:a="http://schemas.openxmlformats.org/drawingml/2006/main">
+              <a:graphicData uri="http://schemas.openxmlformats.org/drawingml/2006/picture">
+                <pic:pic xmlns:pic="http://schemas.openxmlformats.org/drawingml/2006/picture">
+                  <pic:nvPicPr>
+                    <pic:cNvPr id="23" name="Picture 22"/>
+                    <pic:cNvPicPr>
+                      <a:picLocks noChangeAspect="1"/>
+                    </pic:cNvPicPr>
+                  </pic:nvPicPr>
+                  <pic:blipFill>
+                    <a:blip r:embed="rId25"/>
+                    <a:stretch>
+                      <a:fillRect/>
+                    </a:stretch>
+                  </pic:blipFill>
+                  <pic:spPr>
+                    <a:xfrm>
+                      <a:off x="0" y="0"/>
+                      <a:ext cx="5270500" cy="2899410"/>
+                    </a:xfrm>
+                    <a:prstGeom prst="rect">
+                      <a:avLst/>
+                    </a:prstGeom>
+                    <a:noFill/>
+                    <a:ln>
+                      <a:noFill/>
+                    </a:ln>
+                  </pic:spPr>
+                </pic:pic>
+              </a:graphicData>
+            </a:graphic>
+          </wp:inline>
+        </w:drawing>
+      </w:r>
+    </w:p>
+    <w:p>
+      <w:pPr>
+        <w:jc w:val="both"/>
+      </w:pPr>
+    </w:p>
+    <w:p>
+      <w:pPr>
+        <w:jc w:val="both"/>
+      </w:pPr>
+    </w:p>
+    <w:p>
+      <w:pPr>
+        <w:jc w:val="both"/>
+      </w:pPr>
+    </w:p>
+    <w:p>
+      <w:pPr>
+        <w:jc w:val="both"/>
+      </w:pPr>
+    </w:p>
+    <w:p>
+      <w:pPr>
+        <w:jc w:val="both"/>
+      </w:pPr>
+    </w:p>
+    <w:p>
+      <w:pPr>
+        <w:jc w:val="both"/>
+      </w:pPr>
+    </w:p>
+    <w:p>
+      <w:pPr>
+        <w:jc w:val="both"/>
+      </w:pPr>
+    </w:p>
+    <w:p>
+      <w:pPr>
+        <w:jc w:val="both"/>
+      </w:pPr>
+    </w:p>
+    <w:p>
+      <w:pPr>
+        <w:jc w:val="both"/>
+      </w:pPr>
+    </w:p>
+    <w:p>
+      <w:pPr>
+        <w:jc w:val="both"/>
+      </w:pPr>
+    </w:p>
+    <w:p>
+      <w:pPr>
+        <w:jc w:val="both"/>
+      </w:pPr>
+    </w:p>
+    <w:p>
+      <w:pPr>
+        <w:jc w:val="both"/>
+      </w:pPr>
+    </w:p>
+    <w:p>
+      <w:pPr>
+        <w:jc w:val="both"/>
+      </w:pPr>
+    </w:p>
+    <w:p>
+      <w:pPr>
+        <w:jc w:val="both"/>
+      </w:pPr>
+    </w:p>
+    <w:p>
+      <w:pPr>
+        <w:jc w:val="both"/>
+      </w:pPr>
+    </w:p>
+    <w:p>
+      <w:pPr>
+        <w:jc w:val="both"/>
+      </w:pPr>
+    </w:p>
+    <w:p>
+      <w:pPr>
+        <w:jc w:val="both"/>
+      </w:pPr>
+    </w:p>
+    <w:p>
+      <w:pPr>
+        <w:jc w:val="both"/>
+      </w:pPr>
+    </w:p>
+    <w:p>
+      <w:pPr>
+        <w:jc w:val="both"/>
+      </w:pPr>
+    </w:p>
+    <w:p>
+      <w:pPr>
+        <w:jc w:val="both"/>
+        <w:rPr>
+          <w:rFonts w:hint="default"/>
+          <w:b/>
+          <w:bCs/>
+        </w:rPr>
+      </w:pPr>
+      <w:r>
+        <w:rPr>
+          <w:rFonts w:hint="default"/>
+          <w:b/>
+          <w:bCs/>
+        </w:rPr>
+        <w:t>¿Qué debería cambiar o agregar para incluir la renovación de contratos de alquiler?</w:t>
+      </w:r>
+    </w:p>
+    <w:p>
+      <w:pPr>
+        <w:jc w:val="both"/>
+        <w:rPr>
+          <w:rFonts w:hint="default"/>
+          <w:b/>
+          <w:bCs/>
+        </w:rPr>
+      </w:pPr>
+    </w:p>
+    <w:p>
+      <w:pPr>
+        <w:jc w:val="both"/>
+        <w:rPr>
+          <w:rFonts w:hint="default"/>
+          <w:b w:val="0"/>
+          <w:bCs w:val="0"/>
+          <w:lang w:val="es-ES"/>
+        </w:rPr>
+      </w:pPr>
+      <w:r>
+        <w:rPr>
+          <w:rFonts w:hint="default"/>
+          <w:b w:val="0"/>
+          <w:bCs w:val="0"/>
+          <w:lang w:val="es-ES"/>
+        </w:rPr>
+        <w:t>En la entidad alquiler agregaría un nuevo atributo llamado “otro sí número”. Para el caso en el que se renueve el contrato la entidad alquiler sumaría un número al valor previo del atributo cada vez que se haga la renovación. Es decir la entidad alquiler en la firma del contrato por privera ocasión inicia con un atributo “otro sí número” varchar(2) con un valor de 0. Cuando se realice una renovación pasa “otro sí número=1” y va ascendiendo  a medida que se hagan renovaciones.</w:t>
+      </w:r>
+    </w:p>
+    <w:p>
+      <w:pPr>
+        <w:jc w:val="both"/>
+        <w:rPr>
+          <w:rFonts w:hint="default"/>
+          <w:b w:val="0"/>
+          <w:bCs w:val="0"/>
+          <w:lang w:val="es-ES"/>
+        </w:rPr>
+      </w:pPr>
+    </w:p>
+    <w:p>
+      <w:pPr>
+        <w:jc w:val="both"/>
+        <w:rPr>
+          <w:rFonts w:hint="default"/>
+          <w:b/>
+          <w:bCs/>
+        </w:rPr>
+      </w:pPr>
+      <w:r>
+        <w:rPr>
+          <w:rFonts w:hint="default"/>
+          <w:b/>
+          <w:bCs/>
+        </w:rPr>
+        <w:t>¿ Cómo podría controlar que la misma persona que compra un inmueble con identificador X y se lo entrega a la agencia Inmobiliaria SofkaU, NO pueda alquilar el inmueble con identificador X?</w:t>
+      </w:r>
+    </w:p>
+    <w:p>
+      <w:pPr>
+        <w:jc w:val="both"/>
+        <w:rPr>
+          <w:rFonts w:hint="default"/>
+          <w:b/>
+          <w:bCs/>
+        </w:rPr>
+      </w:pPr>
+    </w:p>
+    <w:p>
+      <w:pPr>
+        <w:jc w:val="both"/>
+        <w:rPr>
+          <w:rFonts w:hint="default"/>
+          <w:b w:val="0"/>
+          <w:bCs w:val="0"/>
+          <w:lang w:val="es-ES"/>
+        </w:rPr>
+      </w:pPr>
+      <w:r>
+        <w:rPr>
+          <w:rFonts w:hint="default"/>
+          <w:b w:val="0"/>
+          <w:bCs w:val="0"/>
+          <w:lang w:val="es-ES"/>
+        </w:rPr>
+        <w:t>Se entiende para este caso que el comprador que entrega su inmueble a la inmobiliaria para que esta haga las labores de ponerlo en alquiler no puede alquilar su propio inmueble. Para este caso en la entidad “Popietario” agregaría dos atributos el primero que se llame “restricciones” y el segundo que se  llame “inmueble restricción”. El primero en su valor sería restricción a arrendar y en el segundo atributo sería una llave foranea a la tabla inmueble al atributo “ID inmueble”. De esta manera se identifica el inmueble que el propietario no puede arrendar.</w:t>
+      </w:r>
+      <w:bookmarkStart w:id="0" w:name="_GoBack"/>
+      <w:bookmarkEnd w:id="0"/>
+      <w:r>
+        <w:rPr>
+          <w:rFonts w:hint="default"/>
+          <w:b w:val="0"/>
+          <w:bCs w:val="0"/>
+          <w:lang w:val="es-ES"/>
+        </w:rPr>
+        <w:t xml:space="preserve"> </w:t>
       </w:r>
     </w:p>
     <w:p>

</xml_diff>